<commit_message>
working on other device with only jdk15
</commit_message>
<xml_diff>
--- a/output2.docx
+++ b/output2.docx
@@ -1287,40 +1287,47 @@
             <w:pPr>
               <w:ind w:firstLine="243"/>
             </w:pPr>
-          </w:p>
-        </w:tc>
-        <w:tc>
-          <w:tcPr>
-            <w:tcW w:w="1418" w:type="dxa"/>
-            <w:tcBorders>
-              <w:top w:val="nil"/>
-              <w:left w:val="nil"/>
-              <w:bottom w:val="nil"/>
-              <w:right w:val="nil"/>
-            </w:tcBorders>
-            <w:shd w:val="clear" w:color="auto" w:fill="FFFFFF"/>
-          </w:tcPr>
-          <w:p>
-            <w:pPr>
-              <w:ind w:firstLine="243"/>
-            </w:pPr>
-          </w:p>
-        </w:tc>
-        <w:tc>
-          <w:tcPr>
-            <w:tcW w:w="1701" w:type="dxa"/>
-            <w:tcBorders>
-              <w:top w:val="nil"/>
-              <w:left w:val="nil"/>
-              <w:bottom w:val="nil"/>
-              <w:right w:val="nil"/>
-            </w:tcBorders>
-            <w:shd w:val="clear" w:color="auto" w:fill="FFFFFF"/>
-          </w:tcPr>
-          <w:p>
-            <w:pPr>
-              <w:ind w:firstLine="283"/>
-            </w:pPr>
+            <w:r>
+              <w:t xml:space="preserve">L’ens</w:t>
+            </w:r>
+          </w:p>
+        </w:tc>
+        <w:tc>
+          <w:tcPr>
+            <w:tcW w:w="1418" w:type="dxa"/>
+            <w:tcBorders>
+              <w:top w:val="nil"/>
+              <w:left w:val="nil"/>
+              <w:bottom w:val="nil"/>
+              <w:right w:val="nil"/>
+            </w:tcBorders>
+            <w:shd w:val="clear" w:color="auto" w:fill="FFFFFF"/>
+          </w:tcPr>
+          <w:p>
+            <w:pPr>
+              <w:ind w:firstLine="243"/>
+            </w:pPr>
+            <w:r>
+              <w:t xml:space="preserve">22 225,00</w:t>
+            </w:r>
+          </w:p>
+        </w:tc>
+        <w:tc>
+          <w:tcPr>
+            <w:tcW w:w="1701" w:type="dxa"/>
+            <w:tcBorders>
+              <w:top w:val="nil"/>
+              <w:left w:val="nil"/>
+              <w:bottom w:val="nil"/>
+              <w:right w:val="nil"/>
+            </w:tcBorders>
+            <w:shd w:val="clear" w:color="auto" w:fill="FFFFFF"/>
+          </w:tcPr>
+          <w:p>
+            <w:pPr/>
+            <w:r>
+              <w:t xml:space="preserve">   22 225,00 €</w:t>
+            </w:r>
           </w:p>
         </w:tc>
       </w:tr>
@@ -7988,7 +7995,7 @@
           <w:p>
             <w:pPr/>
             <w:r>
-              <w:t xml:space="preserve">   23 035.05 €</w:t>
+              <w:t xml:space="preserve">   45 260.05 €</w:t>
             </w:r>
           </w:p>
         </w:tc>
@@ -8329,7 +8336,7 @@
               <w:rPr>
                 <w:color w:val="FF0000"/>
               </w:rPr>
-              <w:t xml:space="preserve">     4 607,01 €</w:t>
+              <w:t xml:space="preserve">     9 052,01 €</w:t>
             </w:r>
           </w:p>
         </w:tc>
@@ -8506,7 +8513,7 @@
           <w:p>
             <w:pPr/>
             <w:r>
-              <w:t xml:space="preserve">   27 642,06 €</w:t>
+              <w:t xml:space="preserve">   54 312,06 €</w:t>
             </w:r>
           </w:p>
         </w:tc>
@@ -10781,23 +10788,23 @@
   <dc:title>Le</dc:title>
   <dc:creator>CLEMENT</dc:creator>
   <cp:lastModifiedBy>hugo puc</cp:lastModifiedBy>
-  <cp:revision>309</cp:revision>
+  <cp:revision>319</cp:revision>
   <cp:lastPrinted>2020-01-17T15:17:00Z</cp:lastPrinted>
   <dcterms:created xsi:type="dcterms:W3CDTF">2016-04-28T09:18:00Z</dcterms:created>
-  <dcterms:modified xsi:type="dcterms:W3CDTF">2021-12-21T14:18:00Z</dcterms:modified>
+  <dcterms:modified xsi:type="dcterms:W3CDTF">2021-12-21T14:52:00Z</dcterms:modified>
 </cp:coreProperties>
 </file>
 
 <file path=customXml/item2.xml><?xml version="1.0" encoding="utf-8"?>
 <Properties xmlns="http://schemas.openxmlformats.org/officeDocument/2006/extended-properties" xmlns:vt="http://schemas.openxmlformats.org/officeDocument/2006/docPropsVTypes">
   <Template>Normal.dotm</Template>
-  <TotalTime>687</TotalTime>
+  <TotalTime>701</TotalTime>
   <Pages>3</Pages>
-  <Words>275</Words>
-  <Characters>1514</Characters>
+  <Words>283</Words>
+  <Characters>1561</Characters>
   <Application>Microsoft Office Word</Application>
   <DocSecurity>0</DocSecurity>
-  <Lines>12</Lines>
+  <Lines>13</Lines>
   <Paragraphs>3</Paragraphs>
   <ScaleCrop>false</ScaleCrop>
   <HeadingPairs>
@@ -10817,7 +10824,7 @@
   </TitlesOfParts>
   <Company/>
   <LinksUpToDate>false</LinksUpToDate>
-  <CharactersWithSpaces>1786</CharactersWithSpaces>
+  <CharactersWithSpaces>1841</CharactersWithSpaces>
   <SharedDoc>false</SharedDoc>
   <HyperlinksChanged>false</HyperlinksChanged>
   <AppVersion>16.0000</AppVersion>

</xml_diff>